<commit_message>
ADD: redis 和 rabbitmq安装
</commit_message>
<xml_diff>
--- a/说明.docx
+++ b/说明.docx
@@ -269,7 +269,7 @@
         <w:keepLines w:val="0"/>
         <w:widowControl/>
         <w:suppressLineNumbers w:val="0"/>
-        <w:ind w:firstLine="723" w:firstLineChars="300"/>
+        <w:ind w:firstLine="721" w:firstLineChars="300"/>
       </w:pPr>
       <w:r>
         <w:rPr>
@@ -769,6 +769,8 @@
       <w:r>
         <w:t>：整个架构具有良好的扩展性，可以根据需要增加处理步骤或修改参数（如噪声强度、去噪步数等）。</w:t>
       </w:r>
+      <w:bookmarkStart w:id="0" w:name="_GoBack"/>
+      <w:bookmarkEnd w:id="0"/>
     </w:p>
     <w:p/>
     <w:p>
@@ -825,6 +827,46 @@
         <w:keepLines w:val="0"/>
         <w:widowControl/>
         <w:numPr>
+          <w:ilvl w:val="1"/>
+          <w:numId w:val="7"/>
+        </w:numPr>
+        <w:suppressLineNumbers w:val="0"/>
+        <w:spacing w:before="0" w:beforeAutospacing="1" w:after="0" w:afterAutospacing="1"/>
+        <w:ind w:left="1440" w:leftChars="0" w:hanging="360" w:firstLineChars="0"/>
+      </w:pPr>
+      <w:r>
+        <w:rPr>
+          <w:rFonts w:hint="eastAsia"/>
+        </w:rPr>
+        <w:t>docker run --name some-redis -d -p 6379:6379 redis</w:t>
+      </w:r>
+    </w:p>
+    <w:p>
+      <w:pPr>
+        <w:keepNext w:val="0"/>
+        <w:keepLines w:val="0"/>
+        <w:widowControl/>
+        <w:numPr>
+          <w:ilvl w:val="1"/>
+          <w:numId w:val="7"/>
+        </w:numPr>
+        <w:suppressLineNumbers w:val="0"/>
+        <w:spacing w:before="0" w:beforeAutospacing="1" w:after="0" w:afterAutospacing="1"/>
+        <w:ind w:left="1440" w:leftChars="0" w:hanging="360" w:firstLineChars="0"/>
+      </w:pPr>
+      <w:r>
+        <w:rPr>
+          <w:rFonts w:hint="eastAsia"/>
+        </w:rPr>
+        <w:t>docker run --name some-rabbit -d -p 5672:5672 -p 15672:15672 rabbitmq:3-management</w:t>
+      </w:r>
+    </w:p>
+    <w:p>
+      <w:pPr>
+        <w:keepNext w:val="0"/>
+        <w:keepLines w:val="0"/>
+        <w:widowControl/>
+        <w:numPr>
           <w:ilvl w:val="0"/>
           <w:numId w:val="7"/>
         </w:numPr>
@@ -891,23 +933,43 @@
           <w:rStyle w:val="8"/>
           <w:rFonts w:ascii="Times New Roman" w:hAnsi="Times New Roman" w:eastAsia="宋体" w:cs="Times New Roman"/>
         </w:rPr>
-        <w:t>发</w:t>
-      </w:r>
+        <w:t>发送输入图像</w:t>
+      </w:r>
+      <w:r>
+        <w:t>：</w:t>
+      </w:r>
+      <w:r>
+        <w:rPr>
+          <w:rFonts w:hint="eastAsia"/>
+        </w:rPr>
+        <w:t>python input_producer.py image1.jpg image2.png</w:t>
+      </w:r>
+    </w:p>
+    <w:p>
+      <w:pPr>
+        <w:keepNext w:val="0"/>
+        <w:keepLines w:val="0"/>
+        <w:widowControl/>
+        <w:numPr>
+          <w:ilvl w:val="0"/>
+          <w:numId w:val="7"/>
+        </w:numPr>
+        <w:suppressLineNumbers w:val="0"/>
+        <w:spacing w:before="0" w:beforeAutospacing="1" w:after="0" w:afterAutospacing="1"/>
+        <w:ind w:left="720" w:hanging="360"/>
+      </w:pPr>
       <w:r>
         <w:rPr>
           <w:rStyle w:val="8"/>
           <w:rFonts w:ascii="Times New Roman" w:hAnsi="Times New Roman" w:eastAsia="宋体" w:cs="Times New Roman"/>
         </w:rPr>
-        <w:t>送输入图像</w:t>
-      </w:r>
-      <w:r>
-        <w:t>：</w:t>
+        <w:t>启动输出结果处理程序：</w:t>
       </w:r>
       <w:r>
         <w:rPr>
           <w:rFonts w:hint="eastAsia"/>
         </w:rPr>
-        <w:t>python input_producer.py image1.jpg image2.png</w:t>
+        <w:t>python output_consumer.py</w:t>
       </w:r>
     </w:p>
     <w:p>
@@ -928,13 +990,42 @@
           <w:rStyle w:val="8"/>
           <w:rFonts w:ascii="Times New Roman" w:hAnsi="Times New Roman" w:eastAsia="宋体" w:cs="Times New Roman"/>
         </w:rPr>
-        <w:t>启动输出结果处理程序：</w:t>
-      </w:r>
+        <w:t>查看输出图像：</w:t>
+      </w:r>
+      <w:r>
+        <w:t>处理完成的图像将保存在output_images文件夹中。</w:t>
+      </w:r>
+    </w:p>
+    <w:p>
+      <w:pPr>
+        <w:rPr>
+          <w:rFonts w:hint="default"/>
+          <w:lang w:val="en-US" w:eastAsia="zh-CN"/>
+        </w:rPr>
+      </w:pPr>
+    </w:p>
+    <w:p>
+      <w:pPr>
+        <w:pStyle w:val="2"/>
+        <w:keepNext w:val="0"/>
+        <w:keepLines w:val="0"/>
+        <w:widowControl/>
+        <w:numPr>
+          <w:ilvl w:val="0"/>
+          <w:numId w:val="8"/>
+        </w:numPr>
+        <w:suppressLineNumbers w:val="0"/>
+        <w:rPr>
+          <w:rFonts w:hint="default"/>
+          <w:lang w:val="en-US" w:eastAsia="zh-CN"/>
+        </w:rPr>
+      </w:pPr>
       <w:r>
         <w:rPr>
           <w:rFonts w:hint="eastAsia"/>
-        </w:rPr>
-        <w:t>python output_consumer.py</w:t>
+          <w:lang w:val="en-US" w:eastAsia="zh-CN"/>
+        </w:rPr>
+        <w:t>注意事项</w:t>
       </w:r>
     </w:p>
     <w:p>
@@ -953,64 +1044,6 @@
       <w:r>
         <w:rPr>
           <w:rStyle w:val="8"/>
-          <w:rFonts w:ascii="Times New Roman" w:hAnsi="Times New Roman" w:eastAsia="宋体" w:cs="Times New Roman"/>
-        </w:rPr>
-        <w:t>查看输出图像：</w:t>
-      </w:r>
-      <w:r>
-        <w:t>处理完成的图像将保存在output_images文件夹中。</w:t>
-      </w:r>
-    </w:p>
-    <w:p>
-      <w:pPr>
-        <w:rPr>
-          <w:rFonts w:hint="default"/>
-          <w:lang w:val="en-US" w:eastAsia="zh-CN"/>
-        </w:rPr>
-      </w:pPr>
-    </w:p>
-    <w:p>
-      <w:pPr>
-        <w:pStyle w:val="2"/>
-        <w:keepNext w:val="0"/>
-        <w:keepLines w:val="0"/>
-        <w:widowControl/>
-        <w:numPr>
-          <w:ilvl w:val="0"/>
-          <w:numId w:val="8"/>
-        </w:numPr>
-        <w:suppressLineNumbers w:val="0"/>
-        <w:rPr>
-          <w:rFonts w:hint="default"/>
-          <w:lang w:val="en-US" w:eastAsia="zh-CN"/>
-        </w:rPr>
-      </w:pPr>
-      <w:r>
-        <w:rPr>
-          <w:rFonts w:hint="eastAsia"/>
-          <w:lang w:val="en-US" w:eastAsia="zh-CN"/>
-        </w:rPr>
-        <w:t>注意事项</w:t>
-      </w:r>
-      <w:bookmarkStart w:id="0" w:name="_GoBack"/>
-      <w:bookmarkEnd w:id="0"/>
-    </w:p>
-    <w:p>
-      <w:pPr>
-        <w:keepNext w:val="0"/>
-        <w:keepLines w:val="0"/>
-        <w:widowControl/>
-        <w:numPr>
-          <w:ilvl w:val="0"/>
-          <w:numId w:val="7"/>
-        </w:numPr>
-        <w:suppressLineNumbers w:val="0"/>
-        <w:spacing w:before="0" w:beforeAutospacing="1" w:after="0" w:afterAutospacing="1"/>
-        <w:ind w:left="720" w:hanging="360"/>
-      </w:pPr>
-      <w:r>
-        <w:rPr>
-          <w:rStyle w:val="8"/>
         </w:rPr>
         <w:t>模型下载</w:t>
       </w:r>
@@ -1022,10 +1055,7 @@
         <w:t>：</w:t>
       </w:r>
       <w:r>
-        <w:t>首次运行程序时，diffusers</w:t>
-      </w:r>
-      <w:r>
-        <w:t>库会自动从Hugging Face下载所需的模型</w:t>
+        <w:t>首次运行程序时，diffusers库会自动从Hugging Face下载所需的模型</w:t>
       </w:r>
     </w:p>
     <w:p>

</xml_diff>